<commit_message>
diploma supplement: fix: error in text
</commit_message>
<xml_diff>
--- a/src/main/resources/docs/templates/DiplomaSupplement.docx
+++ b/src/main/resources/docs/templates/DiplomaSupplement.docx
@@ -5462,7 +5462,27 @@
                 <w:szCs w:val="18"/>
                 <w:lang w:val="en-US"/>
               </w:rPr>
-              <w:t>fro previous education programme "" at</w:t>
+              <w:t>fro</w:t>
+            </w:r>
+            <w:r>
+              <w:rPr>
+                <w:rFonts w:ascii="Times New Roman" w:hAnsi="Times New Roman"/>
+                <w:sz w:val="18"/>
+                <w:szCs w:val="18"/>
+                <w:lang w:val="en-US"/>
+              </w:rPr>
+              <w:t>m</w:t>
+            </w:r>
+            <w:bookmarkStart w:id="0" w:name="_GoBack"/>
+            <w:bookmarkEnd w:id="0"/>
+            <w:r>
+              <w:rPr>
+                <w:rFonts w:ascii="Times New Roman" w:hAnsi="Times New Roman"/>
+                <w:sz w:val="18"/>
+                <w:szCs w:val="18"/>
+                <w:lang w:val="en-US"/>
+              </w:rPr>
+              <w:t xml:space="preserve"> previous education programme "" at</w:t>
             </w:r>
           </w:p>
         </w:tc>
@@ -10287,8 +10307,6 @@
               </w:rPr>
               <w:t>ектор</w:t>
             </w:r>
-            <w:bookmarkStart w:id="0" w:name="_GoBack"/>
-            <w:bookmarkEnd w:id="0"/>
           </w:p>
         </w:tc>
         <w:tc>
@@ -14084,7 +14102,7 @@
     <w:lsdException w:name="Table Web 2" w:semiHidden="1" w:unhideWhenUsed="1"/>
     <w:lsdException w:name="Table Web 3" w:semiHidden="1" w:unhideWhenUsed="1"/>
     <w:lsdException w:name="Balloon Text" w:semiHidden="1" w:unhideWhenUsed="1"/>
-    <w:lsdException w:name="Table Grid" w:semiHidden="1" w:uiPriority="59" w:unhideWhenUsed="1"/>
+    <w:lsdException w:name="Table Grid" w:uiPriority="59"/>
     <w:lsdException w:name="Table Theme" w:semiHidden="1" w:unhideWhenUsed="1"/>
     <w:lsdException w:name="Placeholder Text" w:semiHidden="1"/>
     <w:lsdException w:name="No Spacing" w:uiPriority="1" w:qFormat="1"/>
@@ -15171,7 +15189,7 @@
 </file>
 
 <file path=customXml/itemProps1.xml><?xml version="1.0" encoding="utf-8"?>
-<ds:datastoreItem xmlns:ds="http://schemas.openxmlformats.org/officeDocument/2006/customXml" ds:itemID="{4BB571E0-4D54-4C68-99D1-B7274A560EC0}">
+<ds:datastoreItem xmlns:ds="http://schemas.openxmlformats.org/officeDocument/2006/customXml" ds:itemID="{63555284-2111-435D-8739-F93D964E876E}">
   <ds:schemaRefs>
     <ds:schemaRef ds:uri="http://schemas.openxmlformats.org/officeDocument/2006/bibliography"/>
   </ds:schemaRefs>

</xml_diff>